<commit_message>
update to draft doc
</commit_message>
<xml_diff>
--- a/Q2/symbolic_execution/symbolic draft.docx
+++ b/Q2/symbolic_execution/symbolic draft.docx
@@ -4,7 +4,7 @@
   <w:body>
     <w:p>
       <w:r>
-        <w:object w:dxaOrig="11070" w:dyaOrig="12165" w14:anchorId="7B3E5333">
+        <w:object w:dxaOrig="12090" w:dyaOrig="12255" w14:anchorId="5CBEC325">
           <v:shapetype id="_x0000_t75" coordsize="21600,21600" o:spt="75" o:preferrelative="t" path="m@4@5l@4@11@9@11@9@5xe" filled="f" stroked="f">
             <v:stroke joinstyle="miter"/>
             <v:formulas>
@@ -24,11 +24,709 @@
             <v:path o:extrusionok="f" gradientshapeok="t" o:connecttype="rect"/>
             <o:lock v:ext="edit" aspectratio="t"/>
           </v:shapetype>
-          <v:shape id="_x0000_i1025" type="#_x0000_t75" style="width:450.75pt;height:495.75pt" o:ole="">
+          <v:shape id="_x0000_i1041" type="#_x0000_t75" style="width:450.8pt;height:457.05pt" o:ole="">
             <v:imagedata r:id="rId4" o:title=""/>
           </v:shape>
-          <o:OLEObject Type="Embed" ProgID="Visio.Drawing.15" ShapeID="_x0000_i1025" DrawAspect="Content" ObjectID="_1714474803" r:id="rId5"/>
+          <o:OLEObject Type="Embed" ProgID="Visio.Drawing.15" ShapeID="_x0000_i1041" DrawAspect="Content" ObjectID="_1715513819" r:id="rId5"/>
         </w:object>
+      </w:r>
+    </w:p>
+    <w:p>
+      <w:r>
+        <w:t xml:space="preserve">Results from </w:t>
+      </w:r>
+      <w:r>
+        <w:t>K</w:t>
+      </w:r>
+      <w:r>
+        <w:t>lee:</w:t>
+      </w:r>
+    </w:p>
+    <w:p>
+      <w:r>
+        <w:t>Job queued!</w:t>
+      </w:r>
+    </w:p>
+    <w:p/>
+    <w:p>
+      <w:r>
+        <w:t>Executing KLEE</w:t>
+      </w:r>
+    </w:p>
+    <w:p/>
+    <w:p>
+      <w:r>
+        <w:t>Executing KLEE</w:t>
+      </w:r>
+    </w:p>
+    <w:p/>
+    <w:p>
+      <w:r>
+        <w:t>Uploading KLEE output directory</w:t>
+      </w:r>
+    </w:p>
+    <w:p/>
+    <w:p>
+      <w:r>
+        <w:t>Done!</w:t>
+      </w:r>
+    </w:p>
+    <w:p/>
+    <w:p>
+      <w:r>
+        <w:t>Ran command "/home/</w:t>
+      </w:r>
+      <w:proofErr w:type="spellStart"/>
+      <w:r>
+        <w:t>klee</w:t>
+      </w:r>
+      <w:proofErr w:type="spellEnd"/>
+      <w:r>
+        <w:t>/</w:t>
+      </w:r>
+      <w:proofErr w:type="spellStart"/>
+      <w:r>
+        <w:t>klee_build</w:t>
+      </w:r>
+      <w:proofErr w:type="spellEnd"/>
+      <w:r>
+        <w:t>/bin/</w:t>
+      </w:r>
+      <w:proofErr w:type="spellStart"/>
+      <w:r>
+        <w:t>klee</w:t>
+      </w:r>
+      <w:proofErr w:type="spellEnd"/>
+      <w:r>
+        <w:t xml:space="preserve"> /</w:t>
+      </w:r>
+      <w:proofErr w:type="spellStart"/>
+      <w:r>
+        <w:t>tmp</w:t>
+      </w:r>
+      <w:proofErr w:type="spellEnd"/>
+      <w:r>
+        <w:t>/code/</w:t>
+      </w:r>
+      <w:proofErr w:type="spellStart"/>
+      <w:proofErr w:type="gramStart"/>
+      <w:r>
+        <w:t>code.o</w:t>
+      </w:r>
+      <w:proofErr w:type="spellEnd"/>
+      <w:proofErr w:type="gramEnd"/>
+      <w:r>
+        <w:t>".</w:t>
+      </w:r>
+    </w:p>
+    <w:p/>
+    <w:p>
+      <w:r>
+        <w:t>KLEE: output directory is "/</w:t>
+      </w:r>
+      <w:proofErr w:type="spellStart"/>
+      <w:r>
+        <w:t>tmp</w:t>
+      </w:r>
+      <w:proofErr w:type="spellEnd"/>
+      <w:r>
+        <w:t>/code/klee-out-0"</w:t>
+      </w:r>
+    </w:p>
+    <w:p>
+      <w:r>
+        <w:t>KLEE: Using STP solver backend</w:t>
+      </w:r>
+    </w:p>
+    <w:p>
+      <w:r>
+        <w:t xml:space="preserve">KLEE: WARNING: undefined reference to function: </w:t>
+      </w:r>
+      <w:proofErr w:type="spellStart"/>
+      <w:r>
+        <w:t>printf</w:t>
+      </w:r>
+      <w:proofErr w:type="spellEnd"/>
+    </w:p>
+    <w:p>
+      <w:r>
+        <w:t xml:space="preserve">KLEE: WARNING ONCE: calling external: </w:t>
+      </w:r>
+      <w:proofErr w:type="spellStart"/>
+      <w:proofErr w:type="gramStart"/>
+      <w:r>
+        <w:t>printf</w:t>
+      </w:r>
+      <w:proofErr w:type="spellEnd"/>
+      <w:r>
+        <w:t>(</w:t>
+      </w:r>
+      <w:proofErr w:type="gramEnd"/>
+      <w:r>
+        <w:t>19505824) at /</w:t>
+      </w:r>
+      <w:proofErr w:type="spellStart"/>
+      <w:r>
+        <w:t>tmp</w:t>
+      </w:r>
+      <w:proofErr w:type="spellEnd"/>
+      <w:r>
+        <w:t>/code/</w:t>
+      </w:r>
+      <w:proofErr w:type="spellStart"/>
+      <w:r>
+        <w:t>tmp</w:t>
+      </w:r>
+      <w:proofErr w:type="spellEnd"/>
+      <w:r>
+        <w:t>/code/code.c:1 0</w:t>
+      </w:r>
+    </w:p>
+    <w:p>
+      <w:r>
+        <w:t>non-triangle.</w:t>
+      </w:r>
+    </w:p>
+    <w:p>
+      <w:r>
+        <w:t>non-triangle.</w:t>
+      </w:r>
+    </w:p>
+    <w:p>
+      <w:r>
+        <w:t>non-triangle.</w:t>
+      </w:r>
+    </w:p>
+    <w:p>
+      <w:r>
+        <w:t>triangle.</w:t>
+      </w:r>
+    </w:p>
+    <w:p>
+      <w:r>
+        <w:t xml:space="preserve">equilateral </w:t>
+      </w:r>
+      <w:proofErr w:type="gramStart"/>
+      <w:r>
+        <w:t>triangle .</w:t>
+      </w:r>
+      <w:proofErr w:type="gramEnd"/>
+    </w:p>
+    <w:p>
+      <w:r>
+        <w:t>isosceles triangle.</w:t>
+      </w:r>
+    </w:p>
+    <w:p>
+      <w:r>
+        <w:t>isosceles triangle.</w:t>
+      </w:r>
+    </w:p>
+    <w:p/>
+    <w:p>
+      <w:r>
+        <w:t xml:space="preserve">KLEE: </w:t>
+      </w:r>
+      <w:proofErr w:type="gramStart"/>
+      <w:r>
+        <w:t>done:</w:t>
+      </w:r>
+      <w:proofErr w:type="gramEnd"/>
+      <w:r>
+        <w:t xml:space="preserve"> total instructions = 136</w:t>
+      </w:r>
+    </w:p>
+    <w:p>
+      <w:r>
+        <w:t xml:space="preserve">KLEE: </w:t>
+      </w:r>
+      <w:proofErr w:type="gramStart"/>
+      <w:r>
+        <w:t>done:</w:t>
+      </w:r>
+      <w:proofErr w:type="gramEnd"/>
+      <w:r>
+        <w:t xml:space="preserve"> completed paths = 8</w:t>
+      </w:r>
+    </w:p>
+    <w:p>
+      <w:r>
+        <w:t xml:space="preserve">KLEE: </w:t>
+      </w:r>
+      <w:proofErr w:type="gramStart"/>
+      <w:r>
+        <w:t>done:</w:t>
+      </w:r>
+      <w:proofErr w:type="gramEnd"/>
+      <w:r>
+        <w:t xml:space="preserve"> generated tests = 8</w:t>
+      </w:r>
+    </w:p>
+    <w:p/>
+    <w:p>
+      <w:r>
+        <w:t>Interpretation of results:</w:t>
+      </w:r>
+    </w:p>
+    <w:p>
+      <w:r>
+        <w:t>To give greater context a missing output exists in the</w:t>
+      </w:r>
+      <w:r>
+        <w:t xml:space="preserve"> function. </w:t>
+      </w:r>
+      <w:r>
+        <w:t xml:space="preserve">In the deepest nested if statement, no statement is presented if </w:t>
+      </w:r>
+      <w:r>
+        <w:t xml:space="preserve">only a==b is satisfied. A </w:t>
+      </w:r>
+      <w:r>
+        <w:t xml:space="preserve">print </w:t>
+      </w:r>
+      <w:r>
+        <w:t>statement</w:t>
+      </w:r>
+      <w:r>
+        <w:t xml:space="preserve"> is</w:t>
+      </w:r>
+      <w:r>
+        <w:t xml:space="preserve"> placed here</w:t>
+      </w:r>
+      <w:r>
+        <w:t xml:space="preserve"> (</w:t>
+      </w:r>
+      <w:r>
+        <w:t xml:space="preserve">else </w:t>
+      </w:r>
+      <w:proofErr w:type="spellStart"/>
+      <w:proofErr w:type="gramStart"/>
+      <w:r>
+        <w:t>printf</w:t>
+      </w:r>
+      <w:proofErr w:type="spellEnd"/>
+      <w:r>
+        <w:t>(</w:t>
+      </w:r>
+      <w:proofErr w:type="gramEnd"/>
+      <w:r>
+        <w:t>“missed area.\n”);</w:t>
+      </w:r>
+      <w:r>
+        <w:t>)</w:t>
+      </w:r>
+      <w:r>
+        <w:t>.</w:t>
+      </w:r>
+      <w:r>
+        <w:t xml:space="preserve"> </w:t>
+      </w:r>
+      <w:r>
+        <w:t>This reveals the eighth test condition.</w:t>
+      </w:r>
+      <w:r>
+        <w:t xml:space="preserve"> This results</w:t>
+      </w:r>
+      <w:r>
+        <w:t xml:space="preserve"> the output sequence:</w:t>
+      </w:r>
+    </w:p>
+    <w:p>
+      <w:r>
+        <w:t>n</w:t>
+      </w:r>
+      <w:r>
+        <w:t>on-triangle.</w:t>
+      </w:r>
+    </w:p>
+    <w:p>
+      <w:r>
+        <w:t>n</w:t>
+      </w:r>
+      <w:r>
+        <w:t>on-triangle.</w:t>
+      </w:r>
+    </w:p>
+    <w:p>
+      <w:r>
+        <w:t>n</w:t>
+      </w:r>
+      <w:r>
+        <w:t>on-triangle.</w:t>
+      </w:r>
+    </w:p>
+    <w:p>
+      <w:r>
+        <w:t>Triangle.</w:t>
+      </w:r>
+    </w:p>
+    <w:p>
+      <w:r>
+        <w:t xml:space="preserve">Equilateral </w:t>
+      </w:r>
+      <w:proofErr w:type="gramStart"/>
+      <w:r>
+        <w:t>triangle</w:t>
+      </w:r>
+      <w:r>
+        <w:t xml:space="preserve"> .</w:t>
+      </w:r>
+      <w:proofErr w:type="gramEnd"/>
+    </w:p>
+    <w:p>
+      <w:r>
+        <w:t>Missed area</w:t>
+      </w:r>
+      <w:r>
+        <w:t>.</w:t>
+      </w:r>
+    </w:p>
+    <w:p>
+      <w:r>
+        <w:t>Isosceles triangle.</w:t>
+      </w:r>
+    </w:p>
+    <w:p>
+      <w:r>
+        <w:t>Isosceles triangle.</w:t>
+      </w:r>
+    </w:p>
+    <w:p/>
+    <w:p>
+      <w:r>
+        <w:lastRenderedPageBreak/>
+        <w:t>Reason for output sequence:</w:t>
+      </w:r>
+    </w:p>
+    <w:p>
+      <w:r>
+        <w:t xml:space="preserve">First the </w:t>
+      </w:r>
+      <w:r>
+        <w:t xml:space="preserve">run fails each of the first decision’s conditions. </w:t>
+      </w:r>
+      <w:r>
+        <w:t>That is (</w:t>
+      </w:r>
+      <w:proofErr w:type="spellStart"/>
+      <w:r>
+        <w:t>a+b</w:t>
+      </w:r>
+      <w:proofErr w:type="spellEnd"/>
+      <w:r>
+        <w:t>&lt;=</w:t>
+      </w:r>
+      <w:r>
+        <w:t>c) then (</w:t>
+      </w:r>
+      <w:proofErr w:type="spellStart"/>
+      <w:r>
+        <w:t>a+</w:t>
+      </w:r>
+      <w:r>
+        <w:t>c</w:t>
+      </w:r>
+      <w:proofErr w:type="spellEnd"/>
+      <w:r>
+        <w:t>&lt;=b</w:t>
+      </w:r>
+      <w:r>
+        <w:t>)</w:t>
+      </w:r>
+      <w:r>
+        <w:t xml:space="preserve"> then (</w:t>
+      </w:r>
+      <w:proofErr w:type="spellStart"/>
+      <w:r>
+        <w:t>b+c</w:t>
+      </w:r>
+      <w:proofErr w:type="spellEnd"/>
+      <w:r>
+        <w:t>&lt;=a</w:t>
+      </w:r>
+      <w:r>
+        <w:t>)</w:t>
+      </w:r>
+      <w:r>
+        <w:t xml:space="preserve">. This results in the three </w:t>
+      </w:r>
+      <w:r>
+        <w:t>“</w:t>
+      </w:r>
+      <w:r>
+        <w:t>non-triangles</w:t>
+      </w:r>
+      <w:r>
+        <w:t>.</w:t>
+      </w:r>
+      <w:r>
+        <w:t>” Outputs.</w:t>
+      </w:r>
+    </w:p>
+    <w:p>
+      <w:r>
+        <w:t>The rest of the run only concerns the equality of the different values</w:t>
+      </w:r>
+      <w:r>
+        <w:t xml:space="preserve">. The following table may be used. </w:t>
+      </w:r>
+    </w:p>
+    <w:tbl>
+      <w:tblPr>
+        <w:tblStyle w:val="TableGrid"/>
+        <w:tblW w:w="0" w:type="auto"/>
+        <w:tblLook w:val="04A0" w:firstRow="1" w:lastRow="0" w:firstColumn="1" w:lastColumn="0" w:noHBand="0" w:noVBand="1"/>
+      </w:tblPr>
+      <w:tblGrid>
+        <w:gridCol w:w="3005"/>
+        <w:gridCol w:w="3005"/>
+        <w:gridCol w:w="3006"/>
+      </w:tblGrid>
+      <w:tr>
+        <w:tc>
+          <w:tcPr>
+            <w:tcW w:w="3005" w:type="dxa"/>
+          </w:tcPr>
+          <w:p>
+            <w:r>
+              <w:t>a == b</w:t>
+            </w:r>
+          </w:p>
+        </w:tc>
+        <w:tc>
+          <w:tcPr>
+            <w:tcW w:w="3005" w:type="dxa"/>
+          </w:tcPr>
+          <w:p>
+            <w:r>
+              <w:t xml:space="preserve">a == </w:t>
+            </w:r>
+            <w:r>
+              <w:t>c</w:t>
+            </w:r>
+          </w:p>
+        </w:tc>
+        <w:tc>
+          <w:tcPr>
+            <w:tcW w:w="3006" w:type="dxa"/>
+          </w:tcPr>
+          <w:p>
+            <w:r>
+              <w:t>b</w:t>
+            </w:r>
+            <w:r>
+              <w:t xml:space="preserve"> == </w:t>
+            </w:r>
+            <w:r>
+              <w:t>c</w:t>
+            </w:r>
+          </w:p>
+        </w:tc>
+      </w:tr>
+      <w:tr>
+        <w:tc>
+          <w:tcPr>
+            <w:tcW w:w="3005" w:type="dxa"/>
+          </w:tcPr>
+          <w:p>
+            <w:r>
+              <w:t>false</w:t>
+            </w:r>
+          </w:p>
+        </w:tc>
+        <w:tc>
+          <w:tcPr>
+            <w:tcW w:w="3005" w:type="dxa"/>
+          </w:tcPr>
+          <w:p>
+            <w:r>
+              <w:t>false</w:t>
+            </w:r>
+          </w:p>
+        </w:tc>
+        <w:tc>
+          <w:tcPr>
+            <w:tcW w:w="3006" w:type="dxa"/>
+          </w:tcPr>
+          <w:p>
+            <w:r>
+              <w:t>false</w:t>
+            </w:r>
+          </w:p>
+        </w:tc>
+      </w:tr>
+      <w:tr>
+        <w:tc>
+          <w:tcPr>
+            <w:tcW w:w="3005" w:type="dxa"/>
+          </w:tcPr>
+          <w:p>
+            <w:r>
+              <w:t>true</w:t>
+            </w:r>
+          </w:p>
+        </w:tc>
+        <w:tc>
+          <w:tcPr>
+            <w:tcW w:w="3005" w:type="dxa"/>
+          </w:tcPr>
+          <w:p>
+            <w:r>
+              <w:t>true</w:t>
+            </w:r>
+          </w:p>
+        </w:tc>
+        <w:tc>
+          <w:tcPr>
+            <w:tcW w:w="3006" w:type="dxa"/>
+          </w:tcPr>
+          <w:p>
+            <w:r>
+              <w:t>true</w:t>
+            </w:r>
+          </w:p>
+        </w:tc>
+      </w:tr>
+      <w:tr>
+        <w:tc>
+          <w:tcPr>
+            <w:tcW w:w="3005" w:type="dxa"/>
+          </w:tcPr>
+          <w:p>
+            <w:r>
+              <w:t>true</w:t>
+            </w:r>
+          </w:p>
+        </w:tc>
+        <w:tc>
+          <w:tcPr>
+            <w:tcW w:w="3005" w:type="dxa"/>
+          </w:tcPr>
+          <w:p>
+            <w:r>
+              <w:t>false</w:t>
+            </w:r>
+          </w:p>
+        </w:tc>
+        <w:tc>
+          <w:tcPr>
+            <w:tcW w:w="3006" w:type="dxa"/>
+          </w:tcPr>
+          <w:p>
+            <w:r>
+              <w:t>false</w:t>
+            </w:r>
+          </w:p>
+        </w:tc>
+      </w:tr>
+      <w:tr>
+        <w:tc>
+          <w:tcPr>
+            <w:tcW w:w="3005" w:type="dxa"/>
+          </w:tcPr>
+          <w:p>
+            <w:r>
+              <w:t>false</w:t>
+            </w:r>
+          </w:p>
+        </w:tc>
+        <w:tc>
+          <w:tcPr>
+            <w:tcW w:w="3005" w:type="dxa"/>
+          </w:tcPr>
+          <w:p>
+            <w:r>
+              <w:t>true</w:t>
+            </w:r>
+          </w:p>
+        </w:tc>
+        <w:tc>
+          <w:tcPr>
+            <w:tcW w:w="3006" w:type="dxa"/>
+          </w:tcPr>
+          <w:p>
+            <w:r>
+              <w:t>false</w:t>
+            </w:r>
+          </w:p>
+        </w:tc>
+      </w:tr>
+      <w:tr>
+        <w:tc>
+          <w:tcPr>
+            <w:tcW w:w="3005" w:type="dxa"/>
+          </w:tcPr>
+          <w:p>
+            <w:r>
+              <w:t>false</w:t>
+            </w:r>
+          </w:p>
+        </w:tc>
+        <w:tc>
+          <w:tcPr>
+            <w:tcW w:w="3005" w:type="dxa"/>
+          </w:tcPr>
+          <w:p>
+            <w:r>
+              <w:t>false</w:t>
+            </w:r>
+          </w:p>
+        </w:tc>
+        <w:tc>
+          <w:tcPr>
+            <w:tcW w:w="3006" w:type="dxa"/>
+          </w:tcPr>
+          <w:p>
+            <w:r>
+              <w:t>true</w:t>
+            </w:r>
+          </w:p>
+        </w:tc>
+      </w:tr>
+    </w:tbl>
+    <w:p>
+      <w:r>
+        <w:t xml:space="preserve">The </w:t>
+      </w:r>
+      <w:proofErr w:type="gramStart"/>
+      <w:r>
+        <w:t>first row</w:t>
+      </w:r>
+      <w:proofErr w:type="gramEnd"/>
+      <w:r>
+        <w:t xml:space="preserve"> results in the “triangle.” </w:t>
+      </w:r>
+      <w:r>
+        <w:t>O</w:t>
+      </w:r>
+      <w:r>
+        <w:t>utput</w:t>
+      </w:r>
+      <w:r>
+        <w:t xml:space="preserve">, no two values are equal. </w:t>
+      </w:r>
+      <w:r>
+        <w:t xml:space="preserve">The </w:t>
+      </w:r>
+      <w:proofErr w:type="gramStart"/>
+      <w:r>
+        <w:t>second row</w:t>
+      </w:r>
+      <w:proofErr w:type="gramEnd"/>
+      <w:r>
+        <w:t xml:space="preserve"> results in the “equilateral triangle.” </w:t>
+      </w:r>
+      <w:r>
+        <w:t>R</w:t>
+      </w:r>
+      <w:r>
+        <w:t>esult</w:t>
+      </w:r>
+      <w:r>
+        <w:t>, all values are equal. The third through fifth results</w:t>
+      </w:r>
+      <w:r>
+        <w:t xml:space="preserve"> are each condition being true one at a time.</w:t>
       </w:r>
     </w:p>
     <w:p>
@@ -171,6 +869,110 @@
           </w:tcPr>
           <w:p>
             <w:r>
+              <w:t>1</w:t>
+            </w:r>
+          </w:p>
+        </w:tc>
+        <w:tc>
+          <w:tcPr>
+            <w:tcW w:w="1803" w:type="dxa"/>
+          </w:tcPr>
+          <w:p>
+            <w:r>
+              <w:t>5</w:t>
+            </w:r>
+          </w:p>
+        </w:tc>
+        <w:tc>
+          <w:tcPr>
+            <w:tcW w:w="1803" w:type="dxa"/>
+          </w:tcPr>
+          <w:p>
+            <w:r>
+              <w:t>1</w:t>
+            </w:r>
+          </w:p>
+        </w:tc>
+        <w:tc>
+          <w:tcPr>
+            <w:tcW w:w="1803" w:type="dxa"/>
+          </w:tcPr>
+          <w:p>
+            <w:r>
+              <w:t>Non-triangle</w:t>
+            </w:r>
+          </w:p>
+        </w:tc>
+        <w:tc>
+          <w:tcPr>
+            <w:tcW w:w="1804" w:type="dxa"/>
+          </w:tcPr>
+          <w:p>
+            <w:r>
+              <w:t>True</w:t>
+            </w:r>
+          </w:p>
+        </w:tc>
+      </w:tr>
+      <w:tr>
+        <w:tc>
+          <w:tcPr>
+            <w:tcW w:w="1803" w:type="dxa"/>
+          </w:tcPr>
+          <w:p>
+            <w:r>
+              <w:t>5</w:t>
+            </w:r>
+          </w:p>
+        </w:tc>
+        <w:tc>
+          <w:tcPr>
+            <w:tcW w:w="1803" w:type="dxa"/>
+          </w:tcPr>
+          <w:p>
+            <w:r>
+              <w:t>1</w:t>
+            </w:r>
+          </w:p>
+        </w:tc>
+        <w:tc>
+          <w:tcPr>
+            <w:tcW w:w="1803" w:type="dxa"/>
+          </w:tcPr>
+          <w:p>
+            <w:r>
+              <w:t>1</w:t>
+            </w:r>
+          </w:p>
+        </w:tc>
+        <w:tc>
+          <w:tcPr>
+            <w:tcW w:w="1803" w:type="dxa"/>
+          </w:tcPr>
+          <w:p>
+            <w:r>
+              <w:t>Non-triangle</w:t>
+            </w:r>
+          </w:p>
+        </w:tc>
+        <w:tc>
+          <w:tcPr>
+            <w:tcW w:w="1804" w:type="dxa"/>
+          </w:tcPr>
+          <w:p>
+            <w:r>
+              <w:t>True</w:t>
+            </w:r>
+          </w:p>
+        </w:tc>
+      </w:tr>
+      <w:tr>
+        <w:tc>
+          <w:tcPr>
+            <w:tcW w:w="1803" w:type="dxa"/>
+          </w:tcPr>
+          <w:p>
+            <w:r>
               <w:t>2</w:t>
             </w:r>
           </w:p>
@@ -243,6 +1045,58 @@
           </w:tcPr>
           <w:p>
             <w:r>
+              <w:t>2</w:t>
+            </w:r>
+          </w:p>
+        </w:tc>
+        <w:tc>
+          <w:tcPr>
+            <w:tcW w:w="1803" w:type="dxa"/>
+          </w:tcPr>
+          <w:p>
+            <w:r>
+              <w:t>Equilateral</w:t>
+            </w:r>
+          </w:p>
+        </w:tc>
+        <w:tc>
+          <w:tcPr>
+            <w:tcW w:w="1804" w:type="dxa"/>
+          </w:tcPr>
+          <w:p>
+            <w:r>
+              <w:t>True</w:t>
+            </w:r>
+          </w:p>
+        </w:tc>
+      </w:tr>
+      <w:tr>
+        <w:tc>
+          <w:tcPr>
+            <w:tcW w:w="1803" w:type="dxa"/>
+          </w:tcPr>
+          <w:p>
+            <w:r>
+              <w:t>2</w:t>
+            </w:r>
+          </w:p>
+        </w:tc>
+        <w:tc>
+          <w:tcPr>
+            <w:tcW w:w="1803" w:type="dxa"/>
+          </w:tcPr>
+          <w:p>
+            <w:r>
+              <w:t>2</w:t>
+            </w:r>
+          </w:p>
+        </w:tc>
+        <w:tc>
+          <w:tcPr>
+            <w:tcW w:w="1803" w:type="dxa"/>
+          </w:tcPr>
+          <w:p>
+            <w:r>
               <w:t>3</w:t>
             </w:r>
           </w:p>
@@ -253,7 +1107,7 @@
           </w:tcPr>
           <w:p>
             <w:r>
-              <w:t>Equilateral</w:t>
+              <w:t>Missed area</w:t>
             </w:r>
           </w:p>
         </w:tc>
@@ -265,6 +1119,9 @@
             <w:r>
               <w:t>False</w:t>
             </w:r>
+            <w:r>
+              <w:t>, should output isosceles.</w:t>
+            </w:r>
           </w:p>
         </w:tc>
       </w:tr>
@@ -285,6 +1142,16 @@
           </w:tcPr>
           <w:p>
             <w:r>
+              <w:t>3</w:t>
+            </w:r>
+          </w:p>
+        </w:tc>
+        <w:tc>
+          <w:tcPr>
+            <w:tcW w:w="1803" w:type="dxa"/>
+          </w:tcPr>
+          <w:p>
+            <w:r>
               <w:t>2</w:t>
             </w:r>
           </w:p>
@@ -295,17 +1162,7 @@
           </w:tcPr>
           <w:p>
             <w:r>
-              <w:t>2</w:t>
-            </w:r>
-          </w:p>
-        </w:tc>
-        <w:tc>
-          <w:tcPr>
-            <w:tcW w:w="1803" w:type="dxa"/>
-          </w:tcPr>
-          <w:p>
-            <w:r>
-              <w:t>Equilateral</w:t>
+              <w:t>Isosceles</w:t>
             </w:r>
           </w:p>
         </w:tc>
@@ -658,13 +1515,7 @@
     <w:p/>
     <w:p>
       <w:r>
-        <w:t>Condition</w:t>
-      </w:r>
-      <w:r>
-        <w:t xml:space="preserve"> / Decision</w:t>
-      </w:r>
-      <w:r>
-        <w:t xml:space="preserve"> Coverage:</w:t>
+        <w:t>Condition / Decision Coverage:</w:t>
       </w:r>
     </w:p>
     <w:tbl>
@@ -940,10 +1791,7 @@
     <w:p/>
     <w:p>
       <w:r>
-        <w:t xml:space="preserve">Multiple </w:t>
-      </w:r>
-      <w:r>
-        <w:t>Condition Coverage:</w:t>
+        <w:t>Multiple Condition Coverage:</w:t>
       </w:r>
     </w:p>
     <w:tbl>

</xml_diff>